<commit_message>
cambio de tema de proyecto
</commit_message>
<xml_diff>
--- a/proyecto/Proyecto.docx
+++ b/proyecto/Proyecto.docx
@@ -4,117 +4,8 @@
   <w:body>
     <w:p>
       <w:pPr>
-        <w:pStyle w:val="Ttulo"/>
-      </w:pPr>
-    </w:p>
-    <w:p>
-      <w:pPr>
-        <w:pStyle w:val="Ttulo"/>
-      </w:pPr>
-      <w:r>
-        <w:rPr>
-          <w:noProof/>
-        </w:rPr>
-        <w:drawing>
-          <wp:anchor distT="152400" distB="152400" distL="152400" distR="152400" simplePos="0" relativeHeight="251662336" behindDoc="0" locked="0" layoutInCell="1" allowOverlap="1">
-            <wp:simplePos x="0" y="0"/>
-            <wp:positionH relativeFrom="margin">
-              <wp:posOffset>609036</wp:posOffset>
-            </wp:positionH>
-            <wp:positionV relativeFrom="line">
-              <wp:posOffset>584412</wp:posOffset>
-            </wp:positionV>
-            <wp:extent cx="4801728" cy="5017374"/>
-            <wp:effectExtent l="0" t="0" r="0" b="0"/>
-            <wp:wrapThrough wrapText="bothSides" distL="152400" distR="152400">
-              <wp:wrapPolygon edited="1">
-                <wp:start x="0" y="0"/>
-                <wp:lineTo x="21600" y="0"/>
-                <wp:lineTo x="21600" y="21600"/>
-                <wp:lineTo x="0" y="21600"/>
-                <wp:lineTo x="0" y="0"/>
-              </wp:wrapPolygon>
-            </wp:wrapThrough>
-            <wp:docPr id="1073741827" name="officeArt object"/>
-            <wp:cNvGraphicFramePr/>
-            <a:graphic xmlns:a="http://schemas.openxmlformats.org/drawingml/2006/main">
-              <a:graphicData uri="http://schemas.openxmlformats.org/drawingml/2006/picture">
-                <pic:pic xmlns:pic="http://schemas.openxmlformats.org/drawingml/2006/picture">
-                  <pic:nvPicPr>
-                    <pic:cNvPr id="1073741827" name="pasted-image.tiff"/>
-                    <pic:cNvPicPr>
-                      <a:picLocks noChangeAspect="1"/>
-                    </pic:cNvPicPr>
-                  </pic:nvPicPr>
-                  <pic:blipFill>
-                    <a:blip r:embed="rId7">
-                      <a:extLst/>
-                    </a:blip>
-                    <a:stretch>
-                      <a:fillRect/>
-                    </a:stretch>
-                  </pic:blipFill>
-                  <pic:spPr>
-                    <a:xfrm>
-                      <a:off x="0" y="0"/>
-                      <a:ext cx="4801728" cy="5017374"/>
-                    </a:xfrm>
-                    <a:prstGeom prst="rect">
-                      <a:avLst/>
-                    </a:prstGeom>
-                    <a:ln w="12700" cap="flat">
-                      <a:noFill/>
-                      <a:miter lim="400000"/>
-                    </a:ln>
-                    <a:effectLst/>
-                  </pic:spPr>
-                </pic:pic>
-              </a:graphicData>
-            </a:graphic>
-          </wp:anchor>
-        </w:drawing>
-      </w:r>
-    </w:p>
-    <w:p>
-      <w:pPr>
-        <w:pStyle w:val="Ttulo"/>
-      </w:pPr>
-    </w:p>
-    <w:p>
-      <w:pPr>
-        <w:pStyle w:val="Ttulo"/>
-      </w:pPr>
-    </w:p>
-    <w:p>
-      <w:pPr>
-        <w:pStyle w:val="Ttulo"/>
-      </w:pPr>
-    </w:p>
-    <w:p>
-      <w:pPr>
-        <w:pStyle w:val="Ttulo"/>
-      </w:pPr>
-    </w:p>
-    <w:p>
-      <w:pPr>
-        <w:pStyle w:val="Ttulo"/>
-        <w:jc w:val="center"/>
-      </w:pPr>
-    </w:p>
-    <w:p>
-      <w:pPr>
-        <w:pStyle w:val="Ttulo"/>
-        <w:jc w:val="center"/>
-        <w:rPr>
-          <w:lang w:val="en-US"/>
-        </w:rPr>
-      </w:pPr>
-      <w:r>
-        <w:rPr>
-          <w:lang w:val="en-US"/>
-        </w:rPr>
-        <w:t>Machine learning applie</w:t>
-      </w:r>
+        <w:pStyle w:val="Title"/>
+      </w:pPr>
       <w:r>
         <w:rPr>
           <w:noProof/>
@@ -122,151 +13,13 @@
         <mc:AlternateContent>
           <mc:Choice Requires="wps">
             <w:drawing>
-              <wp:anchor distT="152400" distB="152400" distL="152400" distR="152400" simplePos="0" relativeHeight="251659264" behindDoc="0" locked="0" layoutInCell="1" allowOverlap="1">
+              <wp:anchor distT="152400" distB="152400" distL="152400" distR="152400" simplePos="0" relativeHeight="251659264" behindDoc="0" locked="0" layoutInCell="1" allowOverlap="1" wp14:anchorId="4A5EFAA8" wp14:editId="38C2CAC9">
                 <wp:simplePos x="0" y="0"/>
                 <wp:positionH relativeFrom="page">
-                  <wp:posOffset>762000</wp:posOffset>
+                  <wp:posOffset>779798</wp:posOffset>
                 </wp:positionH>
                 <wp:positionV relativeFrom="page">
-                  <wp:posOffset>813816</wp:posOffset>
-                </wp:positionV>
-                <wp:extent cx="6032500" cy="266700"/>
-                <wp:effectExtent l="0" t="0" r="0" b="0"/>
-                <wp:wrapNone/>
-                <wp:docPr id="1073741828" name="officeArt object"/>
-                <wp:cNvGraphicFramePr/>
-                <a:graphic xmlns:a="http://schemas.openxmlformats.org/drawingml/2006/main">
-                  <a:graphicData uri="http://schemas.microsoft.com/office/word/2010/wordprocessingShape">
-                    <wps:wsp>
-                      <wps:cNvSpPr txBox="1"/>
-                      <wps:spPr>
-                        <a:xfrm>
-                          <a:off x="0" y="0"/>
-                          <a:ext cx="6032500" cy="266700"/>
-                        </a:xfrm>
-                        <a:prstGeom prst="rect">
-                          <a:avLst/>
-                        </a:prstGeom>
-                        <a:noFill/>
-                        <a:ln w="12700" cap="flat">
-                          <a:noFill/>
-                          <a:miter lim="400000"/>
-                        </a:ln>
-                        <a:effectLst/>
-                      </wps:spPr>
-                      <wps:txbx>
-                        <w:txbxContent>
-                          <w:p>
-                            <w:pPr>
-                              <w:pStyle w:val="Subheading"/>
-                            </w:pPr>
-                            <w:r>
-                              <w:t>Pablo Arranz ropero y Juan Alberto camino Sáez</w:t>
-                            </w:r>
-                          </w:p>
-                        </w:txbxContent>
-                      </wps:txbx>
-                      <wps:bodyPr wrap="square" lIns="0" tIns="0" rIns="0" bIns="0" numCol="1" anchor="t">
-                        <a:noAutofit/>
-                      </wps:bodyPr>
-                    </wps:wsp>
-                  </a:graphicData>
-                </a:graphic>
-              </wp:anchor>
-            </w:drawing>
-          </mc:Choice>
-          <mc:Fallback>
-            <w:pict>
-              <v:shapetype id="_x0000_t202" coordsize="21600,21600" o:spt="202" path="m,l,21600r21600,l21600,xe">
-                <v:stroke joinstyle="miter"/>
-                <v:path gradientshapeok="t" o:connecttype="rect"/>
-              </v:shapetype>
-              <v:shape id="officeArt object" o:spid="_x0000_s1026" type="#_x0000_t202" style="position:absolute;left:0;text-align:left;margin-left:60pt;margin-top:64.1pt;width:475pt;height:21pt;z-index:251659264;visibility:visible;mso-wrap-style:square;mso-wrap-distance-left:12pt;mso-wrap-distance-top:12pt;mso-wrap-distance-right:12pt;mso-wrap-distance-bottom:12pt;mso-position-horizontal:absolute;mso-position-horizontal-relative:page;mso-position-vertical:absolute;mso-position-vertical-relative:page;v-text-anchor:top" o:gfxdata="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" filled="f" stroked="f" strokeweight="1pt">
-                <v:stroke miterlimit="4"/>
-                <v:textbox inset="0,0,0,0">
-                  <w:txbxContent>
-                    <w:p>
-                      <w:pPr>
-                        <w:pStyle w:val="Subheading"/>
-                      </w:pPr>
-                      <w:r>
-                        <w:t>Pablo Arranz ropero y Juan Alberto camino Sáez</w:t>
-                      </w:r>
-                    </w:p>
-                  </w:txbxContent>
-                </v:textbox>
-                <w10:wrap anchorx="page" anchory="page"/>
-              </v:shape>
-            </w:pict>
-          </mc:Fallback>
-        </mc:AlternateContent>
-      </w:r>
-      <w:r>
-        <w:rPr>
-          <w:lang w:val="en-US"/>
-        </w:rPr>
-        <w:t xml:space="preserve">d to </w:t>
-      </w:r>
-    </w:p>
-    <w:p>
-      <w:pPr>
-        <w:pStyle w:val="Ttulo"/>
-        <w:jc w:val="center"/>
-        <w:rPr>
-          <w:lang w:val="en-US"/>
-        </w:rPr>
-      </w:pPr>
-      <w:r>
-        <w:rPr>
-          <w:lang w:val="en-US"/>
-        </w:rPr>
-        <w:t>heart diseases dataset</w:t>
-      </w:r>
-    </w:p>
-    <w:p>
-      <w:pPr>
-        <w:pStyle w:val="Body2"/>
-        <w:rPr>
-          <w:lang w:val="en-US"/>
-        </w:rPr>
-      </w:pPr>
-    </w:p>
-    <w:p>
-      <w:pPr>
-        <w:pStyle w:val="Body2"/>
-        <w:rPr>
-          <w:lang w:val="en-US"/>
-        </w:rPr>
-      </w:pPr>
-    </w:p>
-    <w:p>
-      <w:pPr>
-        <w:pStyle w:val="Body2"/>
-        <w:jc w:val="both"/>
-        <w:rPr>
-          <w:lang w:val="es-ES_tradnl"/>
-        </w:rPr>
-      </w:pPr>
-      <w:r>
-        <w:rPr>
-          <w:lang w:val="es-ES_tradnl"/>
-        </w:rPr>
-        <w:t>El propósito de este proyecto es aplicar el aprendizaje auto</w:t>
-      </w:r>
-      <w:r>
-        <w:rPr>
-          <w:noProof/>
-        </w:rPr>
-        <mc:AlternateContent>
-          <mc:Choice Requires="wps">
-            <w:drawing>
-              <wp:anchor distT="152400" distB="152400" distL="152400" distR="152400" simplePos="0" relativeHeight="251660288" behindDoc="0" locked="0" layoutInCell="1" allowOverlap="1">
-                <wp:simplePos x="0" y="0"/>
-                <wp:positionH relativeFrom="page">
-                  <wp:posOffset>762000</wp:posOffset>
-                </wp:positionH>
-                <wp:positionV relativeFrom="page">
-                  <wp:posOffset>813816</wp:posOffset>
+                  <wp:posOffset>792317</wp:posOffset>
                 </wp:positionV>
                 <wp:extent cx="6032500" cy="266700"/>
                 <wp:effectExtent l="0" t="0" r="0" b="0"/>
@@ -315,7 +68,11 @@
           </mc:Choice>
           <mc:Fallback>
             <w:pict>
-              <v:shape id="_x0000_s1027" type="#_x0000_t202" style="position:absolute;left:0;text-align:left;margin-left:60pt;margin-top:64.1pt;width:475pt;height:21pt;z-index:251660288;visibility:visible;mso-wrap-style:square;mso-wrap-distance-left:12pt;mso-wrap-distance-top:12pt;mso-wrap-distance-right:12pt;mso-wrap-distance-bottom:12pt;mso-position-horizontal:absolute;mso-position-horizontal-relative:page;mso-position-vertical:absolute;mso-position-vertical-relative:page;v-text-anchor:top" o:gfxdata="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" filled="f" stroked="f" strokeweight="1pt">
+              <v:shapetype w14:anchorId="4A5EFAA8" id="_x0000_t202" coordsize="21600,21600" o:spt="202" path="m,l,21600r21600,l21600,xe">
+                <v:stroke joinstyle="miter"/>
+                <v:path gradientshapeok="t" o:connecttype="rect"/>
+              </v:shapetype>
+              <v:shape id="officeArt object" o:spid="_x0000_s1026" type="#_x0000_t202" style="position:absolute;margin-left:61.4pt;margin-top:62.4pt;width:475pt;height:21pt;z-index:251659264;visibility:visible;mso-wrap-style:square;mso-wrap-distance-left:12pt;mso-wrap-distance-top:12pt;mso-wrap-distance-right:12pt;mso-wrap-distance-bottom:12pt;mso-position-horizontal:absolute;mso-position-horizontal-relative:page;mso-position-vertical:absolute;mso-position-vertical-relative:page;v-text-anchor:top" o:gfxdata="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" filled="f" stroked="f" strokeweight="1pt">
                 <v:stroke miterlimit="4"/>
                 <v:textbox inset="0,0,0,0">
                   <w:txbxContent>
@@ -335,11 +92,147 @@
           </mc:Fallback>
         </mc:AlternateContent>
       </w:r>
+    </w:p>
+    <w:p>
+      <w:pPr>
+        <w:pStyle w:val="Title"/>
+      </w:pPr>
+    </w:p>
+    <w:p>
+      <w:pPr>
+        <w:pStyle w:val="Title"/>
+        <w:jc w:val="center"/>
+      </w:pPr>
+      <w:r>
+        <w:drawing>
+          <wp:inline distT="0" distB="0" distL="0" distR="0" wp14:anchorId="220EC3CD" wp14:editId="0E44607C">
+            <wp:extent cx="3736478" cy="3720974"/>
+            <wp:effectExtent l="0" t="0" r="0" b="635"/>
+            <wp:docPr id="1" name="Picture 1"/>
+            <wp:cNvGraphicFramePr>
+              <a:graphicFrameLocks xmlns:a="http://schemas.openxmlformats.org/drawingml/2006/main" noChangeAspect="1"/>
+            </wp:cNvGraphicFramePr>
+            <a:graphic xmlns:a="http://schemas.openxmlformats.org/drawingml/2006/main">
+              <a:graphicData uri="http://schemas.openxmlformats.org/drawingml/2006/picture">
+                <pic:pic xmlns:pic="http://schemas.openxmlformats.org/drawingml/2006/picture">
+                  <pic:nvPicPr>
+                    <pic:cNvPr id="1" name=""/>
+                    <pic:cNvPicPr/>
+                  </pic:nvPicPr>
+                  <pic:blipFill>
+                    <a:blip r:embed="rId7"/>
+                    <a:stretch>
+                      <a:fillRect/>
+                    </a:stretch>
+                  </pic:blipFill>
+                  <pic:spPr>
+                    <a:xfrm>
+                      <a:off x="0" y="0"/>
+                      <a:ext cx="3740119" cy="3724599"/>
+                    </a:xfrm>
+                    <a:prstGeom prst="rect">
+                      <a:avLst/>
+                    </a:prstGeom>
+                  </pic:spPr>
+                </pic:pic>
+              </a:graphicData>
+            </a:graphic>
+          </wp:inline>
+        </w:drawing>
+      </w:r>
+    </w:p>
+    <w:p>
+      <w:pPr>
+        <w:pStyle w:val="Title"/>
+      </w:pPr>
+    </w:p>
+    <w:p>
+      <w:pPr>
+        <w:pStyle w:val="Body2"/>
+      </w:pPr>
+    </w:p>
+    <w:p>
+      <w:pPr>
+        <w:pStyle w:val="Body2"/>
+      </w:pPr>
+    </w:p>
+    <w:p>
+      <w:pPr>
+        <w:pStyle w:val="Title"/>
+        <w:jc w:val="center"/>
+      </w:pPr>
+      <w:r>
+        <w:t>Si me lo como, ¿me muero?</w:t>
+      </w:r>
+    </w:p>
+    <w:p>
+      <w:pPr>
+        <w:pStyle w:val="Body2"/>
+        <w:jc w:val="both"/>
+      </w:pPr>
+    </w:p>
+    <w:p>
+      <w:pPr>
+        <w:pStyle w:val="Body2"/>
+        <w:jc w:val="both"/>
+      </w:pPr>
+    </w:p>
+    <w:p>
+      <w:pPr>
+        <w:pStyle w:val="Body2"/>
+        <w:jc w:val="both"/>
+      </w:pPr>
+    </w:p>
+    <w:p>
+      <w:pPr>
+        <w:pStyle w:val="Body2"/>
+        <w:jc w:val="both"/>
+      </w:pPr>
+    </w:p>
+    <w:p>
+      <w:pPr>
+        <w:pStyle w:val="Body2"/>
+        <w:jc w:val="both"/>
+      </w:pPr>
+    </w:p>
+    <w:p>
+      <w:pPr>
+        <w:pStyle w:val="Body2"/>
+        <w:jc w:val="both"/>
+        <w:rPr>
+          <w:lang w:val="es-ES_tradnl"/>
+        </w:rPr>
+      </w:pPr>
       <w:r>
         <w:rPr>
           <w:lang w:val="es-ES_tradnl"/>
         </w:rPr>
-        <w:t>mático a un conjunto de datos de enfermedades cardíacas encon</w:t>
+        <w:lastRenderedPageBreak/>
+        <w:t xml:space="preserve">El propósito de este proyecto es aplicar </w:t>
+      </w:r>
+      <w:r>
+        <w:rPr>
+          <w:lang w:val="es-ES_tradnl"/>
+        </w:rPr>
+        <w:t>diferentes algoritmos de</w:t>
+      </w:r>
+      <w:r>
+        <w:rPr>
+          <w:lang w:val="es-ES_tradnl"/>
+        </w:rPr>
+        <w:t xml:space="preserve"> aprendizaje automático a un conjunto de datos de </w:t>
+      </w:r>
+      <w:r>
+        <w:rPr>
+          <w:lang w:val="es-ES_tradnl"/>
+        </w:rPr>
+        <w:t>setas</w:t>
+      </w:r>
+      <w:r>
+        <w:rPr>
+          <w:lang w:val="es-ES_tradnl"/>
+        </w:rPr>
+        <w:t xml:space="preserve"> encon</w:t>
       </w:r>
       <w:r>
         <w:rPr>
@@ -356,9 +249,9 @@
       <w:hyperlink r:id="rId8" w:history="1">
         <w:r>
           <w:rPr>
-            <w:rStyle w:val="Hipervnculo"/>
+            <w:rStyle w:val="Hyperlink"/>
           </w:rPr>
-          <w:t>https://archive.ics.uci.edu/ml/datasets/Statlog+%28Heart%29</w:t>
+          <w:t>https://www.kaggle.com/uciml/mushroom-classification</w:t>
         </w:r>
       </w:hyperlink>
     </w:p>
@@ -368,7 +261,19 @@
         <w:jc w:val="both"/>
       </w:pPr>
       <w:r>
-        <w:t>El conjunto de datos presenta un total de 270 instancias con 13 atributos cada una</w:t>
+        <w:t xml:space="preserve">El conjunto de datos presenta un total de </w:t>
+      </w:r>
+      <w:r>
+        <w:t>8124</w:t>
+      </w:r>
+      <w:r>
+        <w:t xml:space="preserve"> instancias con </w:t>
+      </w:r>
+      <w:r>
+        <w:t>23</w:t>
+      </w:r>
+      <w:r>
+        <w:t xml:space="preserve"> atributos cada una</w:t>
       </w:r>
       <w:r>
         <w:t>.</w:t>
@@ -380,570 +285,16 @@
         <w:jc w:val="both"/>
       </w:pPr>
       <w:r>
-        <w:t>Un ejemplo de caso de entrenamiento sería el siguiente:</w:t>
-      </w:r>
-    </w:p>
-    <w:p>
-      <w:pPr>
-        <w:pStyle w:val="Body2"/>
-        <w:jc w:val="both"/>
-      </w:pPr>
-      <w:r>
-        <w:t>70.0 1.0 4.0 130.0 322.0 0.0 2.0 109.0 0.0 2.4 2.0 3.0 3.0 2</w:t>
-      </w:r>
-    </w:p>
-    <w:p>
-      <w:pPr>
-        <w:pStyle w:val="Body2"/>
-        <w:jc w:val="both"/>
-      </w:pPr>
-      <w:r>
-        <w:t>Cada uno de los datos representa lo siguiente:</w:t>
-      </w:r>
-    </w:p>
-    <w:p>
-      <w:pPr>
-        <w:pStyle w:val="Body2"/>
-        <w:numPr>
-          <w:ilvl w:val="0"/>
-          <w:numId w:val="1"/>
-        </w:numPr>
-        <w:jc w:val="both"/>
-      </w:pPr>
-      <w:bookmarkStart w:id="0" w:name="_Ref510453206"/>
-      <w:r>
-        <w:t xml:space="preserve">Edad </w:t>
-      </w:r>
-      <m:oMath>
-        <m:r>
-          <w:rPr>
-            <w:rFonts w:ascii="Cambria Math" w:hAnsi="Cambria Math"/>
-          </w:rPr>
-          <m:t>ϵ</m:t>
-        </m:r>
-        <m:r>
-          <m:rPr>
-            <m:scr m:val="fraktur"/>
-          </m:rPr>
-          <w:rPr>
-            <w:rFonts w:ascii="Cambria Math" w:hAnsi="Cambria Math"/>
-          </w:rPr>
-          <m:t xml:space="preserve"> R</m:t>
-        </m:r>
-      </m:oMath>
-      <w:bookmarkEnd w:id="0"/>
-    </w:p>
-    <w:p>
-      <w:pPr>
-        <w:pStyle w:val="Body2"/>
-        <w:numPr>
-          <w:ilvl w:val="0"/>
-          <w:numId w:val="1"/>
-        </w:numPr>
-        <w:jc w:val="both"/>
-      </w:pPr>
-      <w:r>
-        <w:t xml:space="preserve">Sexo </w:t>
-      </w:r>
-      <m:oMath>
-        <m:r>
-          <w:rPr>
-            <w:rFonts w:ascii="Cambria Math" w:hAnsi="Cambria Math"/>
-          </w:rPr>
-          <m:t>ϵ</m:t>
-        </m:r>
-      </m:oMath>
-      <w:r>
-        <w:t xml:space="preserve"> {0, 1} </w:t>
+        <w:t xml:space="preserve">Cada uno de los datos representa lo </w:t>
       </w:r>
       <w:r>
-        <w:rPr>
-          <w:highlight w:val="yellow"/>
-        </w:rPr>
-        <w:t xml:space="preserve">(no se cual es cual, hay que mirar los </w:t>
+        <w:t>explicado en el Excel adjunto.</w:t>
       </w:r>
-      <w:proofErr w:type="spellStart"/>
-      <w:r>
-        <w:rPr>
-          <w:highlight w:val="yellow"/>
-        </w:rPr>
-        <w:t>papers</w:t>
-      </w:r>
-      <w:proofErr w:type="spellEnd"/>
-      <w:r>
-        <w:rPr>
-          <w:highlight w:val="yellow"/>
-        </w:rPr>
-        <w:t xml:space="preserve"> a ver si pone algo)</w:t>
-      </w:r>
-    </w:p>
-    <w:p>
-      <w:pPr>
-        <w:pStyle w:val="Body2"/>
-        <w:numPr>
-          <w:ilvl w:val="0"/>
-          <w:numId w:val="1"/>
-        </w:numPr>
-        <w:jc w:val="both"/>
-      </w:pPr>
-      <w:r>
-        <w:t xml:space="preserve">Tipo de dolor en el pecho </w:t>
-      </w:r>
-      <m:oMath>
-        <m:r>
-          <w:rPr>
-            <w:rFonts w:ascii="Cambria Math" w:hAnsi="Cambria Math"/>
-          </w:rPr>
-          <m:t>ϵ</m:t>
-        </m:r>
-      </m:oMath>
-      <w:r>
-        <w:t xml:space="preserve"> {1, 2, 3, 4} </w:t>
-      </w:r>
-      <w:r>
-        <w:t>(Siendo 1= ninguno, 2 = leve (el dolor no le impide hacer actividades normales), 3 = moderado (</w:t>
-      </w:r>
-      <w:proofErr w:type="spellStart"/>
-      <w:r>
-        <w:t>el</w:t>
-      </w:r>
-      <w:proofErr w:type="spellEnd"/>
-      <w:r>
-        <w:t xml:space="preserve"> dolor le impide hacer actividades y le despierta) y 4 = intenso (el dolor es el peor que ha tenido en su vida))</w:t>
-      </w:r>
-    </w:p>
-    <w:p>
-      <w:pPr>
-        <w:pStyle w:val="Body2"/>
-        <w:numPr>
-          <w:ilvl w:val="0"/>
-          <w:numId w:val="1"/>
-        </w:numPr>
-        <w:jc w:val="both"/>
-      </w:pPr>
-      <w:r>
-        <w:t>Presión de la sangre en reposo</w:t>
-      </w:r>
-      <w:r>
-        <w:t xml:space="preserve"> </w:t>
-      </w:r>
-      <m:oMath>
-        <m:r>
-          <w:rPr>
-            <w:rFonts w:ascii="Cambria Math" w:hAnsi="Cambria Math"/>
-          </w:rPr>
-          <m:t>ϵ</m:t>
-        </m:r>
-        <m:r>
-          <m:rPr>
-            <m:scr m:val="fraktur"/>
-          </m:rPr>
-          <w:rPr>
-            <w:rFonts w:ascii="Cambria Math" w:hAnsi="Cambria Math"/>
-          </w:rPr>
-          <m:t xml:space="preserve"> R</m:t>
-        </m:r>
-      </m:oMath>
-    </w:p>
-    <w:p>
-      <w:pPr>
-        <w:pStyle w:val="Body2"/>
-        <w:numPr>
-          <w:ilvl w:val="0"/>
-          <w:numId w:val="1"/>
-        </w:numPr>
-        <w:jc w:val="both"/>
-      </w:pPr>
-      <w:r>
-        <w:t>Colesterol sé</w:t>
-      </w:r>
-      <w:r>
-        <w:t>rico</w:t>
-      </w:r>
-      <w:r>
-        <w:t xml:space="preserve"> </w:t>
-      </w:r>
-      <m:oMath>
-        <m:r>
-          <w:rPr>
-            <w:rFonts w:ascii="Cambria Math" w:hAnsi="Cambria Math"/>
-          </w:rPr>
-          <m:t>ϵ</m:t>
-        </m:r>
-        <m:r>
-          <m:rPr>
-            <m:scr m:val="fraktur"/>
-          </m:rPr>
-          <w:rPr>
-            <w:rFonts w:ascii="Cambria Math" w:hAnsi="Cambria Math"/>
-          </w:rPr>
-          <m:t xml:space="preserve"> R</m:t>
-        </m:r>
-      </m:oMath>
-      <w:r>
-        <w:t xml:space="preserve"> (medido en mg/dl)</w:t>
-      </w:r>
-    </w:p>
-    <w:p>
-      <w:pPr>
-        <w:pStyle w:val="Body2"/>
-        <w:numPr>
-          <w:ilvl w:val="0"/>
-          <w:numId w:val="1"/>
-        </w:numPr>
-        <w:jc w:val="both"/>
-      </w:pPr>
-      <w:r>
-        <w:t xml:space="preserve">Azúcar en sangre en ayunas mayor que 120 mg/dl </w:t>
-      </w:r>
-      <m:oMath>
-        <m:r>
-          <w:rPr>
-            <w:rFonts w:ascii="Cambria Math" w:hAnsi="Cambria Math"/>
-          </w:rPr>
-          <m:t>ϵ</m:t>
-        </m:r>
-      </m:oMath>
-      <w:r>
-        <w:t xml:space="preserve"> {0, 1}</w:t>
-      </w:r>
-    </w:p>
-    <w:p>
-      <w:pPr>
-        <w:pStyle w:val="Body2"/>
-        <w:numPr>
-          <w:ilvl w:val="0"/>
-          <w:numId w:val="1"/>
-        </w:numPr>
-        <w:jc w:val="both"/>
-      </w:pPr>
-      <w:r>
-        <w:t>Resultados electro</w:t>
-      </w:r>
-      <w:r>
-        <w:t xml:space="preserve">cardiográficos en reposo </w:t>
-      </w:r>
-      <m:oMath>
-        <m:r>
-          <w:rPr>
-            <w:rFonts w:ascii="Cambria Math" w:hAnsi="Cambria Math"/>
-          </w:rPr>
-          <m:t>ϵ</m:t>
-        </m:r>
-      </m:oMath>
-      <w:r>
-        <w:t xml:space="preserve"> {0, 1, 2} </w:t>
-      </w:r>
-      <w:r>
-        <w:rPr>
-          <w:highlight w:val="yellow"/>
-        </w:rPr>
-        <w:t xml:space="preserve">(no </w:t>
-      </w:r>
-      <w:proofErr w:type="spellStart"/>
-      <w:r>
-        <w:rPr>
-          <w:highlight w:val="yellow"/>
-        </w:rPr>
-        <w:t>se</w:t>
-      </w:r>
-      <w:proofErr w:type="spellEnd"/>
-      <w:r>
-        <w:rPr>
-          <w:highlight w:val="yellow"/>
-        </w:rPr>
-        <w:t xml:space="preserve"> lo que significa </w:t>
-      </w:r>
-      <w:r>
-        <w:rPr>
-          <w:highlight w:val="yellow"/>
-        </w:rPr>
-        <w:t>cada uno hulio</w:t>
-      </w:r>
-      <w:r>
-        <w:rPr>
-          <w:highlight w:val="yellow"/>
-        </w:rPr>
-        <w:t>)</w:t>
-      </w:r>
-      <w:bookmarkStart w:id="1" w:name="_GoBack"/>
-      <w:bookmarkEnd w:id="1"/>
-    </w:p>
-    <w:p>
-      <w:pPr>
-        <w:pStyle w:val="Body2"/>
-        <w:numPr>
-          <w:ilvl w:val="0"/>
-          <w:numId w:val="1"/>
-        </w:numPr>
-        <w:jc w:val="both"/>
-      </w:pPr>
-      <w:r>
-        <w:t>Frecuencia cardiaca m</w:t>
-      </w:r>
-      <w:r>
-        <w:t>á</w:t>
-      </w:r>
-      <w:r>
-        <w:t xml:space="preserve">xima alcanzada </w:t>
-      </w:r>
-      <m:oMath>
-        <m:r>
-          <w:rPr>
-            <w:rFonts w:ascii="Cambria Math" w:hAnsi="Cambria Math"/>
-          </w:rPr>
-          <m:t>ϵ</m:t>
-        </m:r>
-        <m:r>
-          <m:rPr>
-            <m:scr m:val="fraktur"/>
-          </m:rPr>
-          <w:rPr>
-            <w:rFonts w:ascii="Cambria Math" w:hAnsi="Cambria Math"/>
-          </w:rPr>
-          <m:t xml:space="preserve"> R</m:t>
-        </m:r>
-      </m:oMath>
-    </w:p>
-    <w:p>
-      <w:pPr>
-        <w:pStyle w:val="Body2"/>
-        <w:numPr>
-          <w:ilvl w:val="0"/>
-          <w:numId w:val="1"/>
-        </w:numPr>
-        <w:jc w:val="both"/>
-      </w:pPr>
-      <w:r>
-        <w:t>Angina inducida por el ejercicio</w:t>
-      </w:r>
-      <m:oMath>
-        <m:r>
-          <w:rPr>
-            <w:rFonts w:ascii="Cambria Math" w:hAnsi="Cambria Math"/>
-          </w:rPr>
-          <m:t xml:space="preserve"> ϵ</m:t>
-        </m:r>
-      </m:oMath>
-      <w:r>
-        <w:t xml:space="preserve"> {0, 1}</w:t>
-      </w:r>
-    </w:p>
-    <w:p>
-      <w:pPr>
-        <w:pStyle w:val="Body2"/>
-        <w:numPr>
-          <w:ilvl w:val="0"/>
-          <w:numId w:val="1"/>
-        </w:numPr>
-        <w:jc w:val="both"/>
-      </w:pPr>
-      <w:r>
-        <w:t xml:space="preserve">Depresión ST inducida por el ejercicio en relación </w:t>
-      </w:r>
-      <w:r>
-        <w:t>con el</w:t>
-      </w:r>
-      <w:r>
-        <w:t xml:space="preserve"> reposo</w:t>
-      </w:r>
-      <w:r>
-        <w:t xml:space="preserve"> (</w:t>
-      </w:r>
-      <w:proofErr w:type="spellStart"/>
-      <w:r>
-        <w:t>oldpeak</w:t>
-      </w:r>
-      <w:proofErr w:type="spellEnd"/>
-      <w:r>
-        <w:t xml:space="preserve">) </w:t>
-      </w:r>
-      <m:oMath>
-        <m:r>
-          <w:rPr>
-            <w:rFonts w:ascii="Cambria Math" w:hAnsi="Cambria Math"/>
-          </w:rPr>
-          <m:t>ϵ</m:t>
-        </m:r>
-        <m:r>
-          <m:rPr>
-            <m:scr m:val="fraktur"/>
-          </m:rPr>
-          <w:rPr>
-            <w:rFonts w:ascii="Cambria Math" w:hAnsi="Cambria Math"/>
-          </w:rPr>
-          <m:t xml:space="preserve"> R</m:t>
-        </m:r>
-      </m:oMath>
-    </w:p>
-    <w:p>
-      <w:pPr>
-        <w:pStyle w:val="Body2"/>
-        <w:numPr>
-          <w:ilvl w:val="0"/>
-          <w:numId w:val="1"/>
-        </w:numPr>
-        <w:jc w:val="both"/>
-      </w:pPr>
-      <w:r>
-        <w:t xml:space="preserve">Pendiente del segmento ST de ejercicio máximo (número de pendiente, primera segunda…) </w:t>
-      </w:r>
-      <m:oMath>
-        <m:r>
-          <w:rPr>
-            <w:rFonts w:ascii="Cambria Math" w:hAnsi="Cambria Math"/>
-          </w:rPr>
-          <m:t>ϵ</m:t>
-        </m:r>
-        <m:r>
-          <m:rPr>
-            <m:scr m:val="fraktur"/>
-          </m:rPr>
-          <w:rPr>
-            <w:rFonts w:ascii="Cambria Math" w:hAnsi="Cambria Math"/>
-          </w:rPr>
-          <m:t xml:space="preserve"> R</m:t>
-        </m:r>
-      </m:oMath>
-    </w:p>
-    <w:p>
-      <w:pPr>
-        <w:pStyle w:val="Body2"/>
-        <w:numPr>
-          <w:ilvl w:val="0"/>
-          <w:numId w:val="1"/>
-        </w:numPr>
-        <w:jc w:val="both"/>
-      </w:pPr>
-      <w:r>
-        <w:t>N</w:t>
-      </w:r>
-      <w:r>
-        <w:t xml:space="preserve">úmero de vasos principales </w:t>
-      </w:r>
-      <w:r>
-        <w:t xml:space="preserve">(0-3) coloreados por </w:t>
-      </w:r>
-      <w:proofErr w:type="spellStart"/>
-      <w:r>
-        <w:t>flouroscopía</w:t>
-      </w:r>
-      <w:proofErr w:type="spellEnd"/>
-      <w:r>
-        <w:t xml:space="preserve"> </w:t>
-      </w:r>
-      <m:oMath>
-        <m:r>
-          <w:rPr>
-            <w:rFonts w:ascii="Cambria Math" w:hAnsi="Cambria Math"/>
-          </w:rPr>
-          <m:t>ϵ</m:t>
-        </m:r>
-      </m:oMath>
-      <w:r>
-        <w:t xml:space="preserve"> {0, 1, 2</w:t>
-      </w:r>
-      <w:r>
-        <w:t>, 3</w:t>
-      </w:r>
-      <w:r>
-        <w:t>}</w:t>
-      </w:r>
-    </w:p>
-    <w:p>
-      <w:pPr>
-        <w:pStyle w:val="Body2"/>
-        <w:numPr>
-          <w:ilvl w:val="0"/>
-          <w:numId w:val="1"/>
-        </w:numPr>
-        <w:jc w:val="both"/>
-      </w:pPr>
-      <w:proofErr w:type="spellStart"/>
-      <w:r>
-        <w:t>Thal</w:t>
-      </w:r>
-      <w:proofErr w:type="spellEnd"/>
-      <w:r>
-        <w:t xml:space="preserve"> </w:t>
-      </w:r>
-      <m:oMath>
-        <m:r>
-          <w:rPr>
-            <w:rFonts w:ascii="Cambria Math" w:hAnsi="Cambria Math"/>
-          </w:rPr>
-          <m:t>ϵ</m:t>
-        </m:r>
-      </m:oMath>
-      <w:r>
-        <w:t xml:space="preserve"> {3, 6, 7</w:t>
-      </w:r>
-      <w:r>
-        <w:t>}</w:t>
-      </w:r>
-      <w:r>
-        <w:t xml:space="preserve"> (siendo 3 = normal, 6 = defecto arreglado, 7 = defecto </w:t>
-      </w:r>
-      <w:r>
-        <w:t xml:space="preserve">reversible) * </w:t>
-      </w:r>
-    </w:p>
-    <w:p>
-      <w:pPr>
-        <w:pStyle w:val="Body2"/>
-        <w:jc w:val="both"/>
-      </w:pPr>
-      <w:r>
-        <w:t>*</w:t>
-      </w:r>
-      <w:proofErr w:type="spellStart"/>
-      <w:r>
-        <w:t>Thal</w:t>
-      </w:r>
-      <w:proofErr w:type="spellEnd"/>
-      <w:r>
-        <w:t xml:space="preserve"> se refiere a puntos fríos en el scanner, donde no aparece talio, que indican áreas del corazón que no están recibiendo un suministro adecuado de sangre. Los puntos fríos que aparecen tanto en reposo como durante el ejercicio pueden indicar áreas donde el tejido cardíaco ha sido dañado. Sin embargo, los puntos fríos reversibles que aparecen solo durante el ejercicio suelen indicar algún tipo de bloqueo en las arterias coronarias.</w:t>
-      </w:r>
-    </w:p>
-    <w:p>
-      <w:pPr>
-        <w:pStyle w:val="Body2"/>
-        <w:jc w:val="both"/>
-      </w:pPr>
-    </w:p>
-    <w:p>
-      <w:pPr>
-        <w:pStyle w:val="Body2"/>
-        <w:jc w:val="both"/>
-      </w:pPr>
-      <w:r>
-        <w:t>Todos estos datos (cada uno en su respectiva columna) generan un resultado que hallamos en la última columna:</w:t>
-      </w:r>
-    </w:p>
-    <w:p>
-      <w:pPr>
-        <w:pStyle w:val="Body2"/>
-        <w:jc w:val="both"/>
-      </w:pPr>
-      <w:r>
-        <w:lastRenderedPageBreak/>
-        <w:t xml:space="preserve">Enfermedad cardíaca </w:t>
-      </w:r>
-      <m:oMath>
-        <m:r>
-          <w:rPr>
-            <w:rFonts w:ascii="Cambria Math" w:hAnsi="Cambria Math"/>
-          </w:rPr>
-          <m:t>ϵ</m:t>
-        </m:r>
-      </m:oMath>
-      <w:r>
-        <w:t xml:space="preserve"> {1, 2} (Siendo 1 = ausencia y 2 = presencia)</w:t>
-      </w:r>
+      <w:bookmarkStart w:id="0" w:name="_GoBack"/>
+      <w:bookmarkEnd w:id="0"/>
     </w:p>
     <w:sectPr>
       <w:headerReference w:type="default" r:id="rId9"/>
-      <w:footerReference w:type="default" r:id="rId10"/>
       <w:pgSz w:w="11900" w:h="16840"/>
       <w:pgMar w:top="2520" w:right="1200" w:bottom="1800" w:left="1200" w:header="720" w:footer="1040" w:gutter="0"/>
       <w:cols w:space="720"/>
@@ -969,12 +320,6 @@
     </w:p>
   </w:endnote>
 </w:endnotes>
-</file>
-
-<file path=word/footer1.xml><?xml version="1.0" encoding="utf-8"?>
-<w:ftr xmlns:wpc="http://schemas.microsoft.com/office/word/2010/wordprocessingCanvas" xmlns:cx="http://schemas.microsoft.com/office/drawing/2014/chartex" xmlns:cx1="http://schemas.microsoft.com/office/drawing/2015/9/8/chartex" xmlns:cx2="http://schemas.microsoft.com/office/drawing/2015/10/21/chartex" xmlns:cx3="http://schemas.microsoft.com/office/drawing/2016/5/9/chartex" xmlns:cx4="http://schemas.microsoft.com/office/drawing/2016/5/10/chartex" xmlns:cx5="http://schemas.microsoft.com/office/drawing/2016/5/11/chartex" xmlns:cx6="http://schemas.microsoft.com/office/drawing/2016/5/12/chartex" xmlns:cx7="http://schemas.microsoft.com/office/drawing/2016/5/13/chartex" xmlns:cx8="http://schemas.microsoft.com/office/drawing/2016/5/14/chartex" xmlns:mc="http://schemas.openxmlformats.org/markup-compatibility/2006" xmlns:aink="http://schemas.microsoft.com/office/drawing/2016/ink" xmlns:am3d="http://schemas.microsoft.com/office/drawing/2017/model3d" xmlns:o="urn:schemas-microsoft-com:office:office" xmlns:r="http://schemas.openxmlformats.org/officeDocument/2006/relationships" xmlns:m="http://schemas.openxmlformats.org/officeDocument/2006/math" xmlns:v="urn:schemas-microsoft-com:vml" xmlns:wp14="http://schemas.microsoft.com/office/word/2010/wordprocessingDrawing" xmlns:wp="http://schemas.openxmlformats.org/drawingml/2006/wordprocessingDrawing" xmlns:w10="urn:schemas-microsoft-com:office:word" xmlns:w="http://schemas.openxmlformats.org/wordprocessingml/2006/main" xmlns:w14="http://schemas.microsoft.com/office/word/2010/wordml" xmlns:w15="http://schemas.microsoft.com/office/word/2012/wordml" xmlns:w16cid="http://schemas.microsoft.com/office/word/2016/wordml/cid" xmlns:w16se="http://schemas.microsoft.com/office/word/2015/wordml/symex" xmlns:wpg="http://schemas.microsoft.com/office/word/2010/wordprocessingGroup" xmlns:wpi="http://schemas.microsoft.com/office/word/2010/wordprocessingInk" xmlns:wne="http://schemas.microsoft.com/office/word/2006/wordml" xmlns:wps="http://schemas.microsoft.com/office/word/2010/wordprocessingShape" mc:Ignorable="w14 w15 w16se w16cid wp14">
-  <w:p/>
-</w:ftr>
 </file>
 
 <file path=word/footnotes.xml><?xml version="1.0" encoding="utf-8"?>
@@ -1146,7 +491,7 @@
         <w:ind w:left="720" w:hanging="360"/>
       </w:pPr>
     </w:lvl>
-    <w:lvl w:ilvl="1" w:tplc="04090019" w:tentative="1">
+    <w:lvl w:ilvl="1" w:tplc="04090019">
       <w:start w:val="1"/>
       <w:numFmt w:val="lowerLetter"/>
       <w:lvlText w:val="%2."/>
@@ -1633,13 +978,13 @@
       <w:lang w:val="en-US"/>
     </w:rPr>
   </w:style>
-  <w:style w:type="character" w:default="1" w:styleId="Fuentedeprrafopredeter">
+  <w:style w:type="character" w:default="1" w:styleId="DefaultParagraphFont">
     <w:name w:val="Default Paragraph Font"/>
     <w:uiPriority w:val="1"/>
     <w:semiHidden/>
     <w:unhideWhenUsed/>
   </w:style>
-  <w:style w:type="table" w:default="1" w:styleId="Tablanormal">
+  <w:style w:type="table" w:default="1" w:styleId="TableNormal">
     <w:name w:val="Normal Table"/>
     <w:uiPriority w:val="99"/>
     <w:semiHidden/>
@@ -1654,19 +999,19 @@
       </w:tblCellMar>
     </w:tblPr>
   </w:style>
-  <w:style w:type="numbering" w:default="1" w:styleId="Sinlista">
+  <w:style w:type="numbering" w:default="1" w:styleId="NoList">
     <w:name w:val="No List"/>
     <w:uiPriority w:val="99"/>
     <w:semiHidden/>
     <w:unhideWhenUsed/>
   </w:style>
-  <w:style w:type="character" w:styleId="Hipervnculo">
+  <w:style w:type="character" w:styleId="Hyperlink">
     <w:name w:val="Hyperlink"/>
     <w:rPr>
       <w:u w:val="single"/>
     </w:rPr>
   </w:style>
-  <w:style w:type="paragraph" w:styleId="Ttulo">
+  <w:style w:type="paragraph" w:styleId="Title">
     <w:name w:val="Title"/>
     <w:next w:val="Body2"/>
     <w:pPr>
@@ -1711,9 +1056,9 @@
       <w:lang w:val="es-ES_tradnl"/>
     </w:rPr>
   </w:style>
-  <w:style w:type="character" w:styleId="Mencinsinresolver">
+  <w:style w:type="character" w:styleId="UnresolvedMention">
     <w:name w:val="Unresolved Mention"/>
-    <w:basedOn w:val="Fuentedeprrafopredeter"/>
+    <w:basedOn w:val="DefaultParagraphFont"/>
     <w:uiPriority w:val="99"/>
     <w:semiHidden/>
     <w:unhideWhenUsed/>
@@ -1723,15 +1068,83 @@
       <w:shd w:val="clear" w:color="auto" w:fill="E6E6E6"/>
     </w:rPr>
   </w:style>
-  <w:style w:type="character" w:styleId="Textodelmarcadordeposicin">
+  <w:style w:type="character" w:styleId="PlaceholderText">
     <w:name w:val="Placeholder Text"/>
-    <w:basedOn w:val="Fuentedeprrafopredeter"/>
+    <w:basedOn w:val="DefaultParagraphFont"/>
     <w:uiPriority w:val="99"/>
     <w:semiHidden/>
     <w:rsid w:val="00631C2C"/>
     <w:rPr>
       <w:color w:val="808080"/>
     </w:rPr>
+  </w:style>
+  <w:style w:type="paragraph" w:styleId="Header">
+    <w:name w:val="header"/>
+    <w:basedOn w:val="Normal"/>
+    <w:link w:val="HeaderChar"/>
+    <w:uiPriority w:val="99"/>
+    <w:unhideWhenUsed/>
+    <w:rsid w:val="00323E81"/>
+    <w:pPr>
+      <w:tabs>
+        <w:tab w:val="center" w:pos="4252"/>
+        <w:tab w:val="right" w:pos="8504"/>
+      </w:tabs>
+    </w:pPr>
+  </w:style>
+  <w:style w:type="character" w:customStyle="1" w:styleId="HeaderChar">
+    <w:name w:val="Header Char"/>
+    <w:basedOn w:val="DefaultParagraphFont"/>
+    <w:link w:val="Header"/>
+    <w:uiPriority w:val="99"/>
+    <w:rsid w:val="00323E81"/>
+    <w:rPr>
+      <w:sz w:val="24"/>
+      <w:szCs w:val="24"/>
+      <w:lang w:val="en-US"/>
+    </w:rPr>
+  </w:style>
+  <w:style w:type="paragraph" w:styleId="Footer">
+    <w:name w:val="footer"/>
+    <w:basedOn w:val="Normal"/>
+    <w:link w:val="FooterChar"/>
+    <w:uiPriority w:val="99"/>
+    <w:unhideWhenUsed/>
+    <w:rsid w:val="00323E81"/>
+    <w:pPr>
+      <w:tabs>
+        <w:tab w:val="center" w:pos="4252"/>
+        <w:tab w:val="right" w:pos="8504"/>
+      </w:tabs>
+    </w:pPr>
+  </w:style>
+  <w:style w:type="character" w:customStyle="1" w:styleId="FooterChar">
+    <w:name w:val="Footer Char"/>
+    <w:basedOn w:val="DefaultParagraphFont"/>
+    <w:link w:val="Footer"/>
+    <w:uiPriority w:val="99"/>
+    <w:rsid w:val="00323E81"/>
+    <w:rPr>
+      <w:sz w:val="24"/>
+      <w:szCs w:val="24"/>
+      <w:lang w:val="en-US"/>
+    </w:rPr>
+  </w:style>
+  <w:style w:type="table" w:styleId="TableGrid">
+    <w:name w:val="Table Grid"/>
+    <w:basedOn w:val="TableNormal"/>
+    <w:uiPriority w:val="39"/>
+    <w:rsid w:val="00F404AC"/>
+    <w:tblPr>
+      <w:tblBorders>
+        <w:top w:val="single" w:sz="4" w:space="0" w:color="auto"/>
+        <w:left w:val="single" w:sz="4" w:space="0" w:color="auto"/>
+        <w:bottom w:val="single" w:sz="4" w:space="0" w:color="auto"/>
+        <w:right w:val="single" w:sz="4" w:space="0" w:color="auto"/>
+        <w:insideH w:val="single" w:sz="4" w:space="0" w:color="auto"/>
+        <w:insideV w:val="single" w:sz="4" w:space="0" w:color="auto"/>
+      </w:tblBorders>
+    </w:tblPr>
   </w:style>
 </w:styles>
 </file>

</xml_diff>

<commit_message>
encontrada manera sencilla de sustituir y cambiados los cap-shape
</commit_message>
<xml_diff>
--- a/proyecto/Proyecto.docx
+++ b/proyecto/Proyecto.docx
@@ -298,69 +298,221 @@
       <w:pPr>
         <w:pStyle w:val="Body2"/>
         <w:jc w:val="both"/>
-      </w:pPr>
-      <w:r>
-        <w:t>sed -i '/^.</w:t>
+        <w:rPr>
+          <w:lang w:val="en-US"/>
+        </w:rPr>
+      </w:pPr>
+      <w:proofErr w:type="spellStart"/>
+      <w:r>
+        <w:rPr>
+          <w:lang w:val="en-US"/>
+        </w:rPr>
+        <w:t>sed</w:t>
+      </w:r>
+      <w:proofErr w:type="spellEnd"/>
+      <w:r>
+        <w:rPr>
+          <w:lang w:val="en-US"/>
+        </w:rPr>
+        <w:t xml:space="preserve"> -</w:t>
+      </w:r>
+      <w:proofErr w:type="spellStart"/>
+      <w:r>
+        <w:rPr>
+          <w:lang w:val="en-US"/>
+        </w:rPr>
+        <w:t>i</w:t>
+      </w:r>
+      <w:proofErr w:type="spellEnd"/>
+      <w:r>
+        <w:rPr>
+          <w:lang w:val="en-US"/>
+        </w:rPr>
+        <w:t xml:space="preserve"> '/</w:t>
+      </w:r>
+      <w:proofErr w:type="gramStart"/>
+      <w:r>
+        <w:rPr>
+          <w:lang w:val="en-US"/>
+        </w:rPr>
+        <w:t>^.*?.</w:t>
+      </w:r>
+      <w:proofErr w:type="gramEnd"/>
+      <w:r>
+        <w:rPr>
+          <w:lang w:val="en-US"/>
+        </w:rPr>
+        <w:t>*$/d' mushrooms.csv</w:t>
+      </w:r>
+    </w:p>
+    <w:p>
+      <w:pPr>
+        <w:pStyle w:val="Body2"/>
+        <w:jc w:val="both"/>
+        <w:rPr>
+          <w:lang w:val="en-US"/>
+        </w:rPr>
+      </w:pPr>
+      <w:proofErr w:type="spellStart"/>
+      <w:r>
+        <w:rPr>
+          <w:lang w:val="en-US"/>
+        </w:rPr>
+        <w:t>sed</w:t>
+      </w:r>
+      <w:proofErr w:type="spellEnd"/>
+      <w:r>
+        <w:rPr>
+          <w:lang w:val="en-US"/>
+        </w:rPr>
+        <w:t xml:space="preserve"> -</w:t>
+      </w:r>
+      <w:proofErr w:type="spellStart"/>
+      <w:r>
+        <w:rPr>
+          <w:lang w:val="en-US"/>
+        </w:rPr>
+        <w:t>i</w:t>
+      </w:r>
+      <w:proofErr w:type="spellEnd"/>
+      <w:r>
+        <w:rPr>
+          <w:lang w:val="en-US"/>
+        </w:rPr>
+        <w:t xml:space="preserve"> 's/^e/0/g' mushrooms.csv</w:t>
+      </w:r>
+    </w:p>
+    <w:p>
+      <w:pPr>
+        <w:pStyle w:val="Body2"/>
+        <w:jc w:val="both"/>
+        <w:rPr>
+          <w:lang w:val="en-US"/>
+        </w:rPr>
+      </w:pPr>
+      <w:proofErr w:type="spellStart"/>
+      <w:r>
+        <w:rPr>
+          <w:lang w:val="en-US"/>
+        </w:rPr>
+        <w:t>sed</w:t>
+      </w:r>
+      <w:proofErr w:type="spellEnd"/>
+      <w:r>
+        <w:rPr>
+          <w:lang w:val="en-US"/>
+        </w:rPr>
+        <w:t xml:space="preserve"> -</w:t>
+      </w:r>
+      <w:proofErr w:type="spellStart"/>
+      <w:r>
+        <w:rPr>
+          <w:lang w:val="en-US"/>
+        </w:rPr>
+        <w:t>i</w:t>
+      </w:r>
+      <w:proofErr w:type="spellEnd"/>
+      <w:r>
+        <w:rPr>
+          <w:lang w:val="en-US"/>
+        </w:rPr>
+        <w:t xml:space="preserve"> </w:t>
+      </w:r>
+      <w:r>
+        <w:rPr>
+          <w:lang w:val="en-US"/>
+        </w:rPr>
+        <w:t>'s/^p/1</w:t>
+      </w:r>
+      <w:r>
+        <w:rPr>
+          <w:lang w:val="en-US"/>
+        </w:rPr>
+        <w:t>/g' mushrooms.csv</w:t>
+      </w:r>
+    </w:p>
+    <w:p>
+      <w:pPr>
+        <w:pStyle w:val="Body2"/>
+        <w:jc w:val="both"/>
+      </w:pPr>
+      <w:r>
+        <w:t>sed -i -E 's/</w:t>
+      </w:r>
+      <w:proofErr w:type="gramStart"/>
+      <w:r>
+        <w:t>^(</w:t>
+      </w:r>
+      <w:proofErr w:type="gramEnd"/>
+      <w:r>
+        <w:t>.{1}\,)b/\11/g' mushrooms.csv</w:t>
+      </w:r>
+      <w:r>
+        <w:t xml:space="preserve"> </w:t>
+      </w:r>
+      <w:r>
+        <w:rPr>
+          <w:lang w:val="en-US"/>
+        </w:rPr>
+        <w:sym w:font="Wingdings" w:char="F0E0"/>
+      </w:r>
+      <w:r>
+        <w:t xml:space="preserve"> para sustituir los </w:t>
+      </w:r>
+      <w:proofErr w:type="spellStart"/>
+      <w:r>
+        <w:t>cap-shape</w:t>
+      </w:r>
+      <w:proofErr w:type="spellEnd"/>
+    </w:p>
+    <w:p>
+      <w:pPr>
+        <w:pStyle w:val="Body2"/>
+        <w:jc w:val="both"/>
+      </w:pPr>
+      <w:proofErr w:type="spellStart"/>
+      <w:r>
+        <w:t>sed</w:t>
+      </w:r>
+      <w:proofErr w:type="spellEnd"/>
+      <w:r>
+        <w:t xml:space="preserve"> -</w:t>
+      </w:r>
+      <w:proofErr w:type="spellStart"/>
+      <w:r>
+        <w:t>i</w:t>
+      </w:r>
+      <w:proofErr w:type="spellEnd"/>
+      <w:r>
+        <w:t xml:space="preserve"> -E 's/</w:t>
+      </w:r>
+      <w:proofErr w:type="gramStart"/>
+      <w:r>
+        <w:t>^(</w:t>
+      </w:r>
+      <w:proofErr w:type="gramEnd"/>
+      <w:r>
+        <w:t>.{1}\,.{1}\,)f/\11/g' mushrooms.csv</w:t>
+      </w:r>
+      <w:r>
+        <w:t xml:space="preserve"> </w:t>
+      </w:r>
+      <w:r>
+        <w:sym w:font="Wingdings" w:char="F0E0"/>
+      </w:r>
+      <w:r>
+        <w:t xml:space="preserve"> para</w:t>
       </w:r>
       <w:bookmarkStart w:id="0" w:name="_GoBack"/>
       <w:bookmarkEnd w:id="0"/>
       <w:r>
-        <w:t>*?.*$/d' mushrooms.csv</w:t>
-      </w:r>
-    </w:p>
-    <w:p>
-      <w:pPr>
-        <w:pStyle w:val="Body2"/>
-        <w:jc w:val="both"/>
-        <w:rPr>
-          <w:lang w:val="en-US"/>
-        </w:rPr>
-      </w:pPr>
-      <w:r>
-        <w:rPr>
-          <w:lang w:val="en-US"/>
-        </w:rPr>
-        <w:t xml:space="preserve">sed -i </w:t>
-      </w:r>
-      <w:r>
-        <w:rPr>
-          <w:lang w:val="en-US"/>
-        </w:rPr>
-        <w:t>'s/^e</w:t>
-      </w:r>
-      <w:r>
-        <w:rPr>
-          <w:lang w:val="en-US"/>
-        </w:rPr>
-        <w:t>/0/g' mushrooms.csv</w:t>
-      </w:r>
-    </w:p>
-    <w:p>
-      <w:pPr>
-        <w:pStyle w:val="Body2"/>
-        <w:jc w:val="both"/>
-        <w:rPr>
-          <w:lang w:val="en-US"/>
-        </w:rPr>
-      </w:pPr>
-      <w:r>
-        <w:rPr>
-          <w:lang w:val="en-US"/>
-        </w:rPr>
-        <w:t xml:space="preserve">sed -i </w:t>
-      </w:r>
-      <w:r>
-        <w:rPr>
-          <w:lang w:val="en-US"/>
-        </w:rPr>
-        <w:t>'s/^p/1</w:t>
-      </w:r>
-      <w:r>
-        <w:rPr>
-          <w:lang w:val="en-US"/>
-        </w:rPr>
-        <w:t>/g' mushrooms.csv</w:t>
-      </w:r>
+        <w:t xml:space="preserve"> sustituir los </w:t>
+      </w:r>
+      <w:proofErr w:type="spellStart"/>
+      <w:r>
+        <w:t>cap-surface</w:t>
+      </w:r>
+      <w:proofErr w:type="spellEnd"/>
     </w:p>
     <w:sectPr>
       <w:headerReference w:type="default" r:id="rId9"/>

</xml_diff>

<commit_message>
cambiado csv hasta gill-color
</commit_message>
<xml_diff>
--- a/proyecto/Proyecto.docx
+++ b/proyecto/Proyecto.docx
@@ -302,47 +302,11 @@
           <w:lang w:val="en-US"/>
         </w:rPr>
       </w:pPr>
-      <w:proofErr w:type="spellStart"/>
       <w:r>
         <w:rPr>
           <w:lang w:val="en-US"/>
         </w:rPr>
-        <w:t>sed</w:t>
-      </w:r>
-      <w:proofErr w:type="spellEnd"/>
-      <w:r>
-        <w:rPr>
-          <w:lang w:val="en-US"/>
-        </w:rPr>
-        <w:t xml:space="preserve"> -</w:t>
-      </w:r>
-      <w:proofErr w:type="spellStart"/>
-      <w:r>
-        <w:rPr>
-          <w:lang w:val="en-US"/>
-        </w:rPr>
-        <w:t>i</w:t>
-      </w:r>
-      <w:proofErr w:type="spellEnd"/>
-      <w:r>
-        <w:rPr>
-          <w:lang w:val="en-US"/>
-        </w:rPr>
-        <w:t xml:space="preserve"> '/</w:t>
-      </w:r>
-      <w:proofErr w:type="gramStart"/>
-      <w:r>
-        <w:rPr>
-          <w:lang w:val="en-US"/>
-        </w:rPr>
-        <w:t>^.*?.</w:t>
-      </w:r>
-      <w:proofErr w:type="gramEnd"/>
-      <w:r>
-        <w:rPr>
-          <w:lang w:val="en-US"/>
-        </w:rPr>
-        <w:t>*$/d' mushrooms.csv</w:t>
+        <w:t>sed -i '/^.*?.*$/d' mushrooms.csv</w:t>
       </w:r>
     </w:p>
     <w:p>
@@ -353,33 +317,11 @@
           <w:lang w:val="en-US"/>
         </w:rPr>
       </w:pPr>
-      <w:proofErr w:type="spellStart"/>
       <w:r>
         <w:rPr>
           <w:lang w:val="en-US"/>
         </w:rPr>
-        <w:t>sed</w:t>
-      </w:r>
-      <w:proofErr w:type="spellEnd"/>
-      <w:r>
-        <w:rPr>
-          <w:lang w:val="en-US"/>
-        </w:rPr>
-        <w:t xml:space="preserve"> -</w:t>
-      </w:r>
-      <w:proofErr w:type="spellStart"/>
-      <w:r>
-        <w:rPr>
-          <w:lang w:val="en-US"/>
-        </w:rPr>
-        <w:t>i</w:t>
-      </w:r>
-      <w:proofErr w:type="spellEnd"/>
-      <w:r>
-        <w:rPr>
-          <w:lang w:val="en-US"/>
-        </w:rPr>
-        <w:t xml:space="preserve"> 's/^e/0/g' mushrooms.csv</w:t>
+        <w:t>sed -i 's/^e/0/g' mushrooms.csv</w:t>
       </w:r>
     </w:p>
     <w:p>
@@ -390,33 +332,11 @@
           <w:lang w:val="en-US"/>
         </w:rPr>
       </w:pPr>
-      <w:proofErr w:type="spellStart"/>
       <w:r>
         <w:rPr>
           <w:lang w:val="en-US"/>
         </w:rPr>
-        <w:t>sed</w:t>
-      </w:r>
-      <w:proofErr w:type="spellEnd"/>
-      <w:r>
-        <w:rPr>
-          <w:lang w:val="en-US"/>
-        </w:rPr>
-        <w:t xml:space="preserve"> -</w:t>
-      </w:r>
-      <w:proofErr w:type="spellStart"/>
-      <w:r>
-        <w:rPr>
-          <w:lang w:val="en-US"/>
-        </w:rPr>
-        <w:t>i</w:t>
-      </w:r>
-      <w:proofErr w:type="spellEnd"/>
-      <w:r>
-        <w:rPr>
-          <w:lang w:val="en-US"/>
-        </w:rPr>
-        <w:t xml:space="preserve"> </w:t>
+        <w:t xml:space="preserve">sed -i </w:t>
       </w:r>
       <w:r>
         <w:rPr>
@@ -437,18 +357,7 @@
         <w:jc w:val="both"/>
       </w:pPr>
       <w:r>
-        <w:t>sed -i -E 's/</w:t>
-      </w:r>
-      <w:proofErr w:type="gramStart"/>
-      <w:r>
-        <w:t>^(</w:t>
-      </w:r>
-      <w:proofErr w:type="gramEnd"/>
-      <w:r>
-        <w:t>.{1}\,)b/\11/g' mushrooms.csv</w:t>
-      </w:r>
-      <w:r>
-        <w:t xml:space="preserve"> </w:t>
+        <w:t xml:space="preserve">sed -i -E 's/^(.{1}\,)b/\11/g' mushrooms.csv </w:t>
       </w:r>
       <w:r>
         <w:rPr>
@@ -459,40 +368,17 @@
       <w:r>
         <w:t xml:space="preserve"> para sustituir los </w:t>
       </w:r>
-      <w:proofErr w:type="spellStart"/>
       <w:r>
         <w:t>cap-shape</w:t>
       </w:r>
-      <w:proofErr w:type="spellEnd"/>
     </w:p>
     <w:p>
       <w:pPr>
         <w:pStyle w:val="Body2"/>
         <w:jc w:val="both"/>
       </w:pPr>
-      <w:proofErr w:type="spellStart"/>
-      <w:r>
-        <w:t>sed</w:t>
-      </w:r>
-      <w:proofErr w:type="spellEnd"/>
-      <w:r>
-        <w:t xml:space="preserve"> -</w:t>
-      </w:r>
-      <w:proofErr w:type="spellStart"/>
-      <w:r>
-        <w:t>i</w:t>
-      </w:r>
-      <w:proofErr w:type="spellEnd"/>
-      <w:r>
-        <w:t xml:space="preserve"> -E 's/</w:t>
-      </w:r>
-      <w:proofErr w:type="gramStart"/>
-      <w:r>
-        <w:t>^(</w:t>
-      </w:r>
-      <w:proofErr w:type="gramEnd"/>
-      <w:r>
-        <w:t>.{1}\,.{1}\,)f/\11/g' mushrooms.csv</w:t>
+      <w:r>
+        <w:t>sed -i -E 's/^(.{1}\,.{1}\,)f/\11/g' mushrooms.csv</w:t>
       </w:r>
       <w:r>
         <w:t xml:space="preserve"> </w:t>
@@ -501,18 +387,43 @@
         <w:sym w:font="Wingdings" w:char="F0E0"/>
       </w:r>
       <w:r>
-        <w:t xml:space="preserve"> para</w:t>
+        <w:t xml:space="preserve"> para sustituir los cap-surface</w:t>
+      </w:r>
+    </w:p>
+    <w:p>
+      <w:pPr>
+        <w:pStyle w:val="Body2"/>
+        <w:jc w:val="both"/>
+      </w:pPr>
+      <w:r>
+        <w:t>sed -</w:t>
       </w:r>
       <w:bookmarkStart w:id="0" w:name="_GoBack"/>
       <w:bookmarkEnd w:id="0"/>
       <w:r>
-        <w:t xml:space="preserve"> sustituir los </w:t>
-      </w:r>
-      <w:proofErr w:type="spellStart"/>
-      <w:r>
-        <w:t>cap-surface</w:t>
-      </w:r>
-      <w:proofErr w:type="spellEnd"/>
+        <w:t xml:space="preserve">i </w:t>
+      </w:r>
+      <w:r>
+        <w:t>-E 's</w:t>
+      </w:r>
+      <w:r>
+        <w:t>/</w:t>
+      </w:r>
+      <w:r>
+        <w:t>^([0-9]+\,[0-9]+\,[0-9]+\,[0-9]+\,)t/\11/g' mushrooms.csv</w:t>
+      </w:r>
+      <w:r>
+        <w:t xml:space="preserve"> </w:t>
+      </w:r>
+      <w:r>
+        <w:rPr>
+          <w:lang w:val="en-US"/>
+        </w:rPr>
+        <w:sym w:font="Wingdings" w:char="F0E0"/>
+      </w:r>
+      <w:r>
+        <w:t xml:space="preserve"> cambiada la regex para que coja numeros de varios digitos</w:t>
+      </w:r>
     </w:p>
     <w:sectPr>
       <w:headerReference w:type="default" r:id="rId9"/>

</xml_diff>

<commit_message>
cambiado csv hasta stalk surface below ring y añadidos archivos pr4
</commit_message>
<xml_diff>
--- a/proyecto/Proyecto.docx
+++ b/proyecto/Proyecto.docx
@@ -396,12 +396,7 @@
         <w:jc w:val="both"/>
       </w:pPr>
       <w:r>
-        <w:t>sed -</w:t>
-      </w:r>
-      <w:bookmarkStart w:id="0" w:name="_GoBack"/>
-      <w:bookmarkEnd w:id="0"/>
-      <w:r>
-        <w:t xml:space="preserve">i </w:t>
+        <w:t xml:space="preserve">sed -i </w:t>
       </w:r>
       <w:r>
         <w:t>-E 's</w:t>
@@ -423,6 +418,44 @@
       </w:r>
       <w:r>
         <w:t xml:space="preserve"> cambiada la regex para que coja numeros de varios digitos</w:t>
+      </w:r>
+    </w:p>
+    <w:p>
+      <w:pPr>
+        <w:pStyle w:val="Body2"/>
+        <w:jc w:val="both"/>
+        <w:rPr>
+          <w:lang w:val="en-US"/>
+        </w:rPr>
+      </w:pPr>
+      <w:r>
+        <w:rPr>
+          <w:lang w:val="en-US"/>
+        </w:rPr>
+        <w:t>sed -i -E 's/^([0-9]+\,[0-9]+\,[0-9]+\,[0-9]+\,[0-9]+\,[0-9]+\,[0-9]+\,[0-9]+\,[0-9]+\,[0-9]+\,[0-9]+\,[0-9]+\,[0-9]+\,)s/\14/g' mushrooms.csv</w:t>
+      </w:r>
+      <w:r>
+        <w:rPr>
+          <w:lang w:val="en-US"/>
+        </w:rPr>
+        <w:t xml:space="preserve"> </w:t>
+      </w:r>
+      <w:r>
+        <w:rPr>
+          <w:lang w:val="en-US"/>
+        </w:rPr>
+        <w:sym w:font="Wingdings" w:char="F0E0"/>
+      </w:r>
+      <w:r>
+        <w:rPr>
+          <w:lang w:val="en-US"/>
+        </w:rPr>
+        <w:t xml:space="preserve"> regex para </w:t>
+      </w:r>
+      <w:bookmarkStart w:id="0" w:name="_GoBack"/>
+      <w:bookmarkEnd w:id="0"/>
+      <w:r>
+        <w:t>stalk-surface-below-ring</w:t>
       </w:r>
     </w:p>
     <w:sectPr>

</xml_diff>

<commit_message>
añadida regex en la memoria
</commit_message>
<xml_diff>
--- a/proyecto/Proyecto.docx
+++ b/proyecto/Proyecto.docx
@@ -452,11 +452,32 @@
         </w:rPr>
         <w:t xml:space="preserve"> regex para </w:t>
       </w:r>
+      <w:r>
+        <w:rPr>
+          <w:lang w:val="en-US"/>
+        </w:rPr>
+        <w:t>stalk-surface-below-ring</w:t>
+      </w:r>
+    </w:p>
+    <w:p>
+      <w:pPr>
+        <w:pStyle w:val="Body2"/>
+        <w:jc w:val="both"/>
+      </w:pPr>
+      <w:r>
+        <w:t>sed -i -E 's/^([0-9]+\,[0-9]+\,[0-9]+\,[0-9]+\,[0-9]+\,[0-9]+\,[0-9]+\,[0-9]+\,[0-9]+\,[0-9]+\,[0-9]+\,[0-9]+\,[0-9]+\,[0-9]+\,[0-9]+\,[0-9]+\,[0-9]+\,[0-9]+\,[0-9]+\,[0-9]+\,[0-9]+\,[0-9]+\,)g/\11/g' mushrooms.csv</w:t>
+      </w:r>
+      <w:r>
+        <w:t xml:space="preserve"> </w:t>
+      </w:r>
+      <w:r>
+        <w:sym w:font="Wingdings" w:char="F0E0"/>
+      </w:r>
+      <w:r>
+        <w:t xml:space="preserve"> ultima regex usada</w:t>
+      </w:r>
       <w:bookmarkStart w:id="0" w:name="_GoBack"/>
       <w:bookmarkEnd w:id="0"/>
-      <w:r>
-        <w:t>stalk-surface-below-ring</w:t>
-      </w:r>
     </w:p>
     <w:sectPr>
       <w:headerReference w:type="default" r:id="rId9"/>

</xml_diff>